<commit_message>
done work on Work Collaboratively Done work on IP, Ethics AT1
</commit_message>
<xml_diff>
--- a/Comply with IP, ethics and privacy policies/AT01 Q5 Employee Grievance Procedure for Rainbow Hero Co by Richard Pountney.docx
+++ b/Comply with IP, ethics and privacy policies/AT01 Q5 Employee Grievance Procedure for Rainbow Hero Co by Richard Pountney.docx
@@ -48,35 +48,15 @@
     </w:p>
     <w:p>
       <w:pPr>
-        <w:spacing w:before="60" w:after="60"/>
-        <w:rPr>
-          <w:rFonts w:ascii="Corbel" w:hAnsi="Corbel" w:cs="Tahoma"/>
-          <w:i/>
-          <w:color w:val="0000FF"/>
-        </w:rPr>
-      </w:pPr>
-      <w:r>
-        <w:rPr>
-          <w:rFonts w:ascii="Corbel" w:hAnsi="Corbel" w:cs="Tahoma"/>
-          <w:i/>
-          <w:color w:val="0000FF"/>
-        </w:rPr>
+        <w:pStyle w:val="MyStyle"/>
+      </w:pPr>
+      <w:r>
         <w:t xml:space="preserve">Provide a brief explanation of the purpose of this </w:t>
       </w:r>
       <w:r>
-        <w:rPr>
-          <w:rFonts w:ascii="Corbel" w:hAnsi="Corbel" w:cs="Tahoma"/>
-          <w:i/>
-          <w:color w:val="0000FF"/>
-        </w:rPr>
         <w:t>procedure</w:t>
       </w:r>
       <w:r>
-        <w:rPr>
-          <w:rFonts w:ascii="Corbel" w:hAnsi="Corbel" w:cs="Tahoma"/>
-          <w:i/>
-          <w:color w:val="0000FF"/>
-        </w:rPr>
         <w:t>, 2-3 sentences</w:t>
       </w:r>
     </w:p>
@@ -98,27 +78,18 @@
     </w:p>
     <w:p>
       <w:pPr>
-        <w:spacing w:before="60" w:after="60"/>
-        <w:rPr>
-          <w:rFonts w:ascii="Corbel" w:hAnsi="Corbel" w:cs="Tahoma"/>
-          <w:i/>
-          <w:color w:val="0000FF"/>
-        </w:rPr>
-      </w:pPr>
-      <w:r>
-        <w:rPr>
-          <w:rFonts w:ascii="Corbel" w:hAnsi="Corbel" w:cs="Tahoma"/>
-          <w:i/>
-          <w:color w:val="0000FF"/>
-        </w:rPr>
-        <w:t>What an employee should do if she/he would like to report grievance?</w:t>
-      </w:r>
-      <w:r>
-        <w:rPr>
-          <w:rFonts w:ascii="Corbel" w:hAnsi="Corbel" w:cs="Tahoma"/>
-          <w:i/>
-          <w:color w:val="0000FF"/>
-        </w:rPr>
+        <w:pStyle w:val="MyStyle"/>
+      </w:pPr>
+      <w:r>
+        <w:t xml:space="preserve">What an employee should do if she/he would like to report </w:t>
+      </w:r>
+      <w:r>
+        <w:t xml:space="preserve">a </w:t>
+      </w:r>
+      <w:r>
+        <w:t>grievance?</w:t>
+      </w:r>
+      <w:r>
         <w:t xml:space="preserve"> Who should they contact first and how should they attempt to resolve the issue before escalating to management?</w:t>
       </w:r>
     </w:p>
@@ -140,44 +111,19 @@
     </w:p>
     <w:p>
       <w:pPr>
-        <w:spacing w:before="60" w:after="60"/>
-        <w:rPr>
-          <w:rFonts w:ascii="Corbel" w:hAnsi="Corbel" w:cs="Tahoma"/>
-          <w:i/>
-          <w:color w:val="0000FF"/>
-        </w:rPr>
-      </w:pPr>
-      <w:r>
-        <w:rPr>
-          <w:rFonts w:ascii="Corbel" w:hAnsi="Corbel" w:cs="Tahoma"/>
-          <w:i/>
-          <w:color w:val="0000FF"/>
-        </w:rPr>
+        <w:pStyle w:val="MyStyle"/>
+      </w:pPr>
+      <w:r>
         <w:t>What should an employee do if the issue was not resolved</w:t>
       </w:r>
       <w:r>
-        <w:rPr>
-          <w:rFonts w:ascii="Corbel" w:hAnsi="Corbel" w:cs="Tahoma"/>
-          <w:i/>
-          <w:color w:val="0000FF"/>
-        </w:rPr>
         <w:t xml:space="preserve">? </w:t>
       </w:r>
       <w:r>
-        <w:rPr>
-          <w:rFonts w:ascii="Corbel" w:hAnsi="Corbel" w:cs="Tahoma"/>
-          <w:i/>
-          <w:color w:val="0000FF"/>
-        </w:rPr>
         <w:br/>
         <w:t>What could be done in writing?</w:t>
       </w:r>
       <w:r>
-        <w:rPr>
-          <w:rFonts w:ascii="Corbel" w:hAnsi="Corbel" w:cs="Tahoma"/>
-          <w:i/>
-          <w:color w:val="0000FF"/>
-        </w:rPr>
         <w:br/>
         <w:t>What will happen next?</w:t>
       </w:r>
@@ -200,44 +146,19 @@
     </w:p>
     <w:p>
       <w:pPr>
-        <w:spacing w:before="60" w:after="60"/>
-        <w:rPr>
-          <w:rFonts w:ascii="Corbel" w:hAnsi="Corbel" w:cs="Tahoma"/>
-          <w:i/>
-          <w:color w:val="0000FF"/>
-        </w:rPr>
-      </w:pPr>
-      <w:r>
-        <w:rPr>
-          <w:rFonts w:ascii="Corbel" w:hAnsi="Corbel" w:cs="Tahoma"/>
-          <w:i/>
-          <w:color w:val="0000FF"/>
-        </w:rPr>
+        <w:pStyle w:val="MyStyle"/>
+      </w:pPr>
+      <w:r>
         <w:t>What is the next step in grievance reporting?</w:t>
       </w:r>
       <w:r>
-        <w:rPr>
-          <w:rFonts w:ascii="Corbel" w:hAnsi="Corbel" w:cs="Tahoma"/>
-          <w:i/>
-          <w:color w:val="0000FF"/>
-        </w:rPr>
         <w:t xml:space="preserve"> </w:t>
       </w:r>
       <w:r>
-        <w:rPr>
-          <w:rFonts w:ascii="Corbel" w:hAnsi="Corbel" w:cs="Tahoma"/>
-          <w:i/>
-          <w:color w:val="0000FF"/>
-        </w:rPr>
         <w:br/>
         <w:t>What could be done in person?</w:t>
       </w:r>
       <w:r>
-        <w:rPr>
-          <w:rFonts w:ascii="Corbel" w:hAnsi="Corbel" w:cs="Tahoma"/>
-          <w:i/>
-          <w:color w:val="0000FF"/>
-        </w:rPr>
         <w:br/>
         <w:t>What will happen next?</w:t>
       </w:r>
@@ -270,34 +191,28 @@
       </w:pPr>
       <w:r>
         <w:rPr>
+          <w:rStyle w:val="MyStyleChar"/>
+        </w:rPr>
+        <w:t xml:space="preserve">What an employee should do if they are not satisfied with the outcome? </w:t>
+      </w:r>
+      <w:r>
+        <w:rPr>
+          <w:rStyle w:val="MyStyleChar"/>
+        </w:rPr>
+        <w:br/>
+        <w:t>How can they appeal the decision?</w:t>
+      </w:r>
+      <w:r>
+        <w:rPr>
+          <w:rStyle w:val="MyStyleChar"/>
+        </w:rPr>
+        <w:br/>
+        <w:t>What is the latest day they can appeal?</w:t>
+      </w:r>
+      <w:r>
+        <w:rPr>
           <w:rFonts w:ascii="Corbel" w:hAnsi="Corbel" w:cs="Tahoma"/>
           <w:i/>
-          <w:color w:val="0000FF"/>
-        </w:rPr>
-        <w:t xml:space="preserve">What an employee should do if they are not satisfied with the outcome? </w:t>
-      </w:r>
-      <w:r>
-        <w:rPr>
-          <w:rFonts w:ascii="Corbel" w:hAnsi="Corbel" w:cs="Tahoma"/>
-          <w:i/>
-          <w:color w:val="0000FF"/>
-        </w:rPr>
-        <w:br/>
-        <w:t>How can they appeal the decision?</w:t>
-      </w:r>
-      <w:r>
-        <w:rPr>
-          <w:rFonts w:ascii="Corbel" w:hAnsi="Corbel" w:cs="Tahoma"/>
-          <w:i/>
-          <w:color w:val="0000FF"/>
-        </w:rPr>
-        <w:br/>
-        <w:t>What is the latest day they can appeal?</w:t>
-      </w:r>
-      <w:r>
-        <w:rPr>
-          <w:rFonts w:ascii="Corbel" w:hAnsi="Corbel" w:cs="Tahoma"/>
-          <w:i/>
         </w:rPr>
         <w:br/>
       </w:r>
@@ -311,29 +226,12 @@
     </w:p>
     <w:p>
       <w:pPr>
-        <w:pStyle w:val="ListParagraph"/>
-        <w:spacing w:before="60" w:after="60"/>
-        <w:ind w:left="0"/>
-        <w:rPr>
-          <w:rFonts w:ascii="Corbel" w:hAnsi="Corbel" w:cs="Tahoma"/>
-          <w:i/>
-          <w:color w:val="0000FF"/>
-        </w:rPr>
-      </w:pPr>
-      <w:r>
-        <w:rPr>
-          <w:rFonts w:ascii="Corbel" w:hAnsi="Corbel" w:cs="Tahoma"/>
-          <w:i/>
-          <w:color w:val="0000FF"/>
-        </w:rPr>
+        <w:pStyle w:val="MyStyle"/>
+      </w:pPr>
+      <w:r>
         <w:t>What methods are used to ensure employees</w:t>
       </w:r>
       <w:r>
-        <w:rPr>
-          <w:rFonts w:ascii="Corbel" w:hAnsi="Corbel" w:cs="Tahoma"/>
-          <w:i/>
-          <w:color w:val="0000FF"/>
-        </w:rPr>
         <w:t xml:space="preserve"> confidentiality when resolving grievances?</w:t>
       </w:r>
     </w:p>
@@ -353,7 +251,7 @@
   <w:abstractNum w:abstractNumId="0" w15:restartNumberingAfterBreak="0">
     <w:nsid w:val="FFFFFF7C"/>
     <w:multiLevelType w:val="singleLevel"/>
-    <w:tmpl w:val="5DEA4FE6"/>
+    <w:tmpl w:val="CF849ECA"/>
     <w:lvl w:ilvl="0">
       <w:start w:val="1"/>
       <w:numFmt w:val="decimal"/>
@@ -370,7 +268,7 @@
   <w:abstractNum w:abstractNumId="1" w15:restartNumberingAfterBreak="0">
     <w:nsid w:val="FFFFFF7D"/>
     <w:multiLevelType w:val="singleLevel"/>
-    <w:tmpl w:val="A8CC339C"/>
+    <w:tmpl w:val="E3E6853C"/>
     <w:lvl w:ilvl="0">
       <w:start w:val="1"/>
       <w:numFmt w:val="decimal"/>
@@ -387,7 +285,7 @@
   <w:abstractNum w:abstractNumId="2" w15:restartNumberingAfterBreak="0">
     <w:nsid w:val="FFFFFF7E"/>
     <w:multiLevelType w:val="singleLevel"/>
-    <w:tmpl w:val="080C0726"/>
+    <w:tmpl w:val="8D7EC212"/>
     <w:lvl w:ilvl="0">
       <w:start w:val="1"/>
       <w:numFmt w:val="decimal"/>
@@ -404,7 +302,7 @@
   <w:abstractNum w:abstractNumId="3" w15:restartNumberingAfterBreak="0">
     <w:nsid w:val="FFFFFF7F"/>
     <w:multiLevelType w:val="singleLevel"/>
-    <w:tmpl w:val="57A6DB78"/>
+    <w:tmpl w:val="008E859E"/>
     <w:lvl w:ilvl="0">
       <w:start w:val="1"/>
       <w:numFmt w:val="decimal"/>
@@ -421,7 +319,7 @@
   <w:abstractNum w:abstractNumId="4" w15:restartNumberingAfterBreak="0">
     <w:nsid w:val="FFFFFF80"/>
     <w:multiLevelType w:val="singleLevel"/>
-    <w:tmpl w:val="EFF055C8"/>
+    <w:tmpl w:val="27241510"/>
     <w:lvl w:ilvl="0">
       <w:start w:val="1"/>
       <w:numFmt w:val="bullet"/>
@@ -441,7 +339,7 @@
   <w:abstractNum w:abstractNumId="5" w15:restartNumberingAfterBreak="0">
     <w:nsid w:val="FFFFFF81"/>
     <w:multiLevelType w:val="singleLevel"/>
-    <w:tmpl w:val="8406729A"/>
+    <w:tmpl w:val="2354CC38"/>
     <w:lvl w:ilvl="0">
       <w:start w:val="1"/>
       <w:numFmt w:val="bullet"/>
@@ -461,7 +359,7 @@
   <w:abstractNum w:abstractNumId="6" w15:restartNumberingAfterBreak="0">
     <w:nsid w:val="FFFFFF82"/>
     <w:multiLevelType w:val="singleLevel"/>
-    <w:tmpl w:val="EA66E832"/>
+    <w:tmpl w:val="D96CB124"/>
     <w:lvl w:ilvl="0">
       <w:start w:val="1"/>
       <w:numFmt w:val="bullet"/>
@@ -481,7 +379,7 @@
   <w:abstractNum w:abstractNumId="7" w15:restartNumberingAfterBreak="0">
     <w:nsid w:val="FFFFFF83"/>
     <w:multiLevelType w:val="singleLevel"/>
-    <w:tmpl w:val="EED05C06"/>
+    <w:tmpl w:val="A9BE4E14"/>
     <w:lvl w:ilvl="0">
       <w:start w:val="1"/>
       <w:numFmt w:val="bullet"/>
@@ -501,7 +399,7 @@
   <w:abstractNum w:abstractNumId="8" w15:restartNumberingAfterBreak="0">
     <w:nsid w:val="FFFFFF88"/>
     <w:multiLevelType w:val="singleLevel"/>
-    <w:tmpl w:val="762278A8"/>
+    <w:tmpl w:val="450AE7BE"/>
     <w:lvl w:ilvl="0">
       <w:start w:val="1"/>
       <w:numFmt w:val="decimal"/>
@@ -518,7 +416,7 @@
   <w:abstractNum w:abstractNumId="9" w15:restartNumberingAfterBreak="0">
     <w:nsid w:val="FFFFFF89"/>
     <w:multiLevelType w:val="singleLevel"/>
-    <w:tmpl w:val="B28657C0"/>
+    <w:tmpl w:val="EA1AACB8"/>
     <w:lvl w:ilvl="0">
       <w:start w:val="1"/>
       <w:numFmt w:val="bullet"/>
@@ -1083,9 +981,9 @@
     <w:basedOn w:val="Normal"/>
     <w:link w:val="MyStyleChar"/>
     <w:qFormat/>
-    <w:rsid w:val="00933AE7"/>
+    <w:rsid w:val="00DE7265"/>
     <w:pPr>
-      <w:spacing w:after="160" w:line="259" w:lineRule="auto"/>
+      <w:spacing w:line="259" w:lineRule="auto"/>
     </w:pPr>
     <w:rPr>
       <w:color w:val="0000FF"/>
@@ -1096,7 +994,7 @@
     <w:name w:val="My Style Char"/>
     <w:basedOn w:val="DefaultParagraphFont"/>
     <w:link w:val="MyStyle"/>
-    <w:rsid w:val="00933AE7"/>
+    <w:rsid w:val="00DE7265"/>
     <w:rPr>
       <w:color w:val="0000FF"/>
       <w:sz w:val="24"/>

</xml_diff>

<commit_message>
Done some more work
</commit_message>
<xml_diff>
--- a/Comply with IP, ethics and privacy policies/AT01 Q5 Employee Grievance Procedure for Rainbow Hero Co by Richard Pountney.docx
+++ b/Comply with IP, ethics and privacy policies/AT01 Q5 Employee Grievance Procedure for Rainbow Hero Co by Richard Pountney.docx
@@ -5,6 +5,7 @@
     <w:p>
       <w:pPr>
         <w:pStyle w:val="MyTitle"/>
+        <w:jc w:val="left"/>
       </w:pPr>
       <w:r>
         <w:t>Rainbow Hero Co</w:t>
@@ -13,6 +14,7 @@
     <w:p>
       <w:pPr>
         <w:pStyle w:val="MyTitle"/>
+        <w:jc w:val="left"/>
       </w:pPr>
       <w:r>
         <w:t>EMPLOYEE GRIEVANCE PROCEDURE</w:t>
@@ -265,8 +267,113 @@
       <w:r>
         <w:t>. The identity of those involved will not be disclosed to people in the workplace</w:t>
       </w:r>
+      <w:r>
+        <w:t xml:space="preserve"> who </w:t>
+      </w:r>
+      <w:proofErr w:type="gramStart"/>
+      <w:r>
+        <w:t>have no involvement</w:t>
+      </w:r>
+      <w:proofErr w:type="gramEnd"/>
+      <w:r>
+        <w:t xml:space="preserve"> in the conflict. Inappropriate release of information may lead to complication of the dispute resolution process.</w:t>
+      </w:r>
     </w:p>
     <w:p/>
+    <w:p>
+      <w:pPr>
+        <w:pStyle w:val="MyStyle"/>
+      </w:pPr>
+      <w:r>
+        <w:t xml:space="preserve">This is using </w:t>
+      </w:r>
+      <w:hyperlink r:id="rId5" w:history="1">
+        <w:r>
+          <w:rPr>
+            <w:rStyle w:val="Hyperlink"/>
+          </w:rPr>
+          <w:t>CITEMS-EEO-Anti-Discrimination-Policies-a</w:t>
+        </w:r>
+        <w:r>
+          <w:rPr>
+            <w:rStyle w:val="Hyperlink"/>
+          </w:rPr>
+          <w:t>n</w:t>
+        </w:r>
+        <w:r>
+          <w:rPr>
+            <w:rStyle w:val="Hyperlink"/>
+          </w:rPr>
+          <w:t>d-Procedures_v1.0</w:t>
+        </w:r>
+      </w:hyperlink>
+      <w:r>
+        <w:t xml:space="preserve"> as a reference but it is being reworded &amp; changed so it is more related to this.</w:t>
+      </w:r>
+    </w:p>
+    <w:p/>
+    <w:p>
+      <w:pPr>
+        <w:pStyle w:val="MyTitle"/>
+      </w:pPr>
+      <w:r>
+        <w:t>My Title</w:t>
+      </w:r>
+    </w:p>
+    <w:p>
+      <w:pPr>
+        <w:pStyle w:val="MySubtitle"/>
+      </w:pPr>
+      <w:r>
+        <w:t>My Subtitle</w:t>
+      </w:r>
+    </w:p>
+    <w:p>
+      <w:pPr>
+        <w:pStyle w:val="MyHeading"/>
+      </w:pPr>
+      <w:r>
+        <w:t>My Heading</w:t>
+      </w:r>
+    </w:p>
+    <w:p>
+      <w:pPr>
+        <w:pStyle w:val="MyHeading2"/>
+      </w:pPr>
+      <w:r>
+        <w:t>My Heading 2</w:t>
+      </w:r>
+    </w:p>
+    <w:p>
+      <w:pPr>
+        <w:pStyle w:val="MySubheading"/>
+      </w:pPr>
+      <w:r>
+        <w:t>My Subheading</w:t>
+      </w:r>
+    </w:p>
+    <w:p>
+      <w:pPr>
+        <w:pStyle w:val="MyStyle"/>
+        <w:rPr>
+          <w:lang w:val="en-US"/>
+        </w:rPr>
+      </w:pPr>
+      <w:r>
+        <w:rPr>
+          <w:lang w:val="en-US"/>
+        </w:rPr>
+        <w:t>My Style</w:t>
+      </w:r>
+    </w:p>
+    <w:p>
+      <w:pPr>
+        <w:pStyle w:val="MeSigning"/>
+      </w:pPr>
+      <w:r>
+        <w:t>Me Signing</w:t>
+      </w:r>
+    </w:p>
     <w:sectPr>
       <w:pgSz w:w="11906" w:h="16838"/>
       <w:pgMar w:top="1440" w:right="1440" w:bottom="1440" w:left="1440" w:header="708" w:footer="708" w:gutter="0"/>
@@ -282,7 +389,7 @@
   <w:abstractNum w:abstractNumId="0" w15:restartNumberingAfterBreak="0">
     <w:nsid w:val="FFFFFF7C"/>
     <w:multiLevelType w:val="singleLevel"/>
-    <w:tmpl w:val="CF849ECA"/>
+    <w:tmpl w:val="3976DF2C"/>
     <w:lvl w:ilvl="0">
       <w:start w:val="1"/>
       <w:numFmt w:val="decimal"/>
@@ -299,7 +406,7 @@
   <w:abstractNum w:abstractNumId="1" w15:restartNumberingAfterBreak="0">
     <w:nsid w:val="FFFFFF7D"/>
     <w:multiLevelType w:val="singleLevel"/>
-    <w:tmpl w:val="E3E6853C"/>
+    <w:tmpl w:val="E8966B7E"/>
     <w:lvl w:ilvl="0">
       <w:start w:val="1"/>
       <w:numFmt w:val="decimal"/>
@@ -316,7 +423,7 @@
   <w:abstractNum w:abstractNumId="2" w15:restartNumberingAfterBreak="0">
     <w:nsid w:val="FFFFFF7E"/>
     <w:multiLevelType w:val="singleLevel"/>
-    <w:tmpl w:val="8D7EC212"/>
+    <w:tmpl w:val="5FE43342"/>
     <w:lvl w:ilvl="0">
       <w:start w:val="1"/>
       <w:numFmt w:val="decimal"/>
@@ -333,7 +440,7 @@
   <w:abstractNum w:abstractNumId="3" w15:restartNumberingAfterBreak="0">
     <w:nsid w:val="FFFFFF7F"/>
     <w:multiLevelType w:val="singleLevel"/>
-    <w:tmpl w:val="008E859E"/>
+    <w:tmpl w:val="62468276"/>
     <w:lvl w:ilvl="0">
       <w:start w:val="1"/>
       <w:numFmt w:val="decimal"/>
@@ -350,7 +457,7 @@
   <w:abstractNum w:abstractNumId="4" w15:restartNumberingAfterBreak="0">
     <w:nsid w:val="FFFFFF80"/>
     <w:multiLevelType w:val="singleLevel"/>
-    <w:tmpl w:val="27241510"/>
+    <w:tmpl w:val="97BA4E2A"/>
     <w:lvl w:ilvl="0">
       <w:start w:val="1"/>
       <w:numFmt w:val="bullet"/>
@@ -370,7 +477,7 @@
   <w:abstractNum w:abstractNumId="5" w15:restartNumberingAfterBreak="0">
     <w:nsid w:val="FFFFFF81"/>
     <w:multiLevelType w:val="singleLevel"/>
-    <w:tmpl w:val="2354CC38"/>
+    <w:tmpl w:val="1594375E"/>
     <w:lvl w:ilvl="0">
       <w:start w:val="1"/>
       <w:numFmt w:val="bullet"/>
@@ -390,7 +497,7 @@
   <w:abstractNum w:abstractNumId="6" w15:restartNumberingAfterBreak="0">
     <w:nsid w:val="FFFFFF82"/>
     <w:multiLevelType w:val="singleLevel"/>
-    <w:tmpl w:val="D96CB124"/>
+    <w:tmpl w:val="128E17D2"/>
     <w:lvl w:ilvl="0">
       <w:start w:val="1"/>
       <w:numFmt w:val="bullet"/>
@@ -410,7 +517,7 @@
   <w:abstractNum w:abstractNumId="7" w15:restartNumberingAfterBreak="0">
     <w:nsid w:val="FFFFFF83"/>
     <w:multiLevelType w:val="singleLevel"/>
-    <w:tmpl w:val="A9BE4E14"/>
+    <w:tmpl w:val="6FFC7774"/>
     <w:lvl w:ilvl="0">
       <w:start w:val="1"/>
       <w:numFmt w:val="bullet"/>
@@ -430,7 +537,7 @@
   <w:abstractNum w:abstractNumId="8" w15:restartNumberingAfterBreak="0">
     <w:nsid w:val="FFFFFF88"/>
     <w:multiLevelType w:val="singleLevel"/>
-    <w:tmpl w:val="450AE7BE"/>
+    <w:tmpl w:val="1CEE5E06"/>
     <w:lvl w:ilvl="0">
       <w:start w:val="1"/>
       <w:numFmt w:val="decimal"/>
@@ -447,7 +554,7 @@
   <w:abstractNum w:abstractNumId="9" w15:restartNumberingAfterBreak="0">
     <w:nsid w:val="FFFFFF89"/>
     <w:multiLevelType w:val="singleLevel"/>
-    <w:tmpl w:val="EA1AACB8"/>
+    <w:tmpl w:val="51989E40"/>
     <w:lvl w:ilvl="0">
       <w:start w:val="1"/>
       <w:numFmt w:val="bullet"/>
@@ -921,6 +1028,29 @@
       <w:szCs w:val="32"/>
     </w:rPr>
   </w:style>
+  <w:style w:type="paragraph" w:styleId="Heading2">
+    <w:name w:val="heading 2"/>
+    <w:basedOn w:val="Normal"/>
+    <w:next w:val="Normal"/>
+    <w:link w:val="Heading2Char"/>
+    <w:uiPriority w:val="9"/>
+    <w:semiHidden/>
+    <w:unhideWhenUsed/>
+    <w:qFormat/>
+    <w:rsid w:val="005F4013"/>
+    <w:pPr>
+      <w:keepNext/>
+      <w:keepLines/>
+      <w:spacing w:before="40"/>
+      <w:outlineLvl w:val="1"/>
+    </w:pPr>
+    <w:rPr>
+      <w:rFonts w:asciiTheme="majorHAnsi" w:eastAsiaTheme="majorEastAsia" w:hAnsiTheme="majorHAnsi" w:cstheme="majorBidi"/>
+      <w:color w:val="2F5496" w:themeColor="accent1" w:themeShade="BF"/>
+      <w:sz w:val="26"/>
+      <w:szCs w:val="26"/>
+    </w:rPr>
+  </w:style>
   <w:style w:type="character" w:default="1" w:styleId="DefaultParagraphFont">
     <w:name w:val="Default Paragraph Font"/>
     <w:uiPriority w:val="1"/>
@@ -963,9 +1093,13 @@
     <w:name w:val="Me Signing"/>
     <w:link w:val="MeSigningChar"/>
     <w:qFormat/>
-    <w:rsid w:val="00933AE7"/>
+    <w:rsid w:val="005F4013"/>
+    <w:pPr>
+      <w:spacing w:after="0" w:line="240" w:lineRule="auto"/>
+    </w:pPr>
     <w:rPr>
       <w:rFonts w:ascii="Brush Script MT" w:hAnsi="Brush Script MT"/>
+      <w:strike/>
       <w:color w:val="0000FF"/>
       <w:lang w:val="en-US"/>
     </w:rPr>
@@ -974,9 +1108,10 @@
     <w:name w:val="Me Signing Char"/>
     <w:basedOn w:val="DefaultParagraphFont"/>
     <w:link w:val="MeSigning"/>
-    <w:rsid w:val="00933AE7"/>
+    <w:rsid w:val="005F4013"/>
     <w:rPr>
       <w:rFonts w:ascii="Brush Script MT" w:hAnsi="Brush Script MT"/>
+      <w:strike/>
       <w:color w:val="0000FF"/>
       <w:lang w:val="en-US"/>
     </w:rPr>
@@ -984,14 +1119,15 @@
   <w:style w:type="paragraph" w:customStyle="1" w:styleId="MyHeading">
     <w:name w:val="My Heading"/>
     <w:basedOn w:val="Heading1"/>
-    <w:next w:val="Normal"/>
+    <w:next w:val="MyStyle"/>
     <w:qFormat/>
-    <w:rsid w:val="00933AE7"/>
+    <w:rsid w:val="005F4013"/>
     <w:pPr>
-      <w:spacing w:line="259" w:lineRule="auto"/>
+      <w:spacing w:before="0"/>
     </w:pPr>
     <w:rPr>
       <w:color w:val="000099"/>
+      <w:lang w:val="en-US"/>
     </w:rPr>
   </w:style>
   <w:style w:type="character" w:customStyle="1" w:styleId="Heading1Char">
@@ -1012,7 +1148,7 @@
     <w:basedOn w:val="Normal"/>
     <w:link w:val="MyStyleChar"/>
     <w:qFormat/>
-    <w:rsid w:val="00DE7265"/>
+    <w:rsid w:val="005F4013"/>
     <w:pPr>
       <w:spacing w:line="259" w:lineRule="auto"/>
     </w:pPr>
@@ -1025,7 +1161,7 @@
     <w:name w:val="My Style Char"/>
     <w:basedOn w:val="DefaultParagraphFont"/>
     <w:link w:val="MyStyle"/>
-    <w:rsid w:val="00DE7265"/>
+    <w:rsid w:val="005F4013"/>
     <w:rPr>
       <w:color w:val="0000FF"/>
       <w:sz w:val="24"/>
@@ -1037,25 +1173,28 @@
     <w:next w:val="MyStyle"/>
     <w:link w:val="MySubtitleChar"/>
     <w:qFormat/>
-    <w:rsid w:val="00933AE7"/>
+    <w:rsid w:val="005F4013"/>
     <w:pPr>
-      <w:spacing w:line="259" w:lineRule="auto"/>
+      <w:spacing w:after="0"/>
+      <w:jc w:val="center"/>
     </w:pPr>
     <w:rPr>
       <w:color w:val="0066FF"/>
       <w:sz w:val="20"/>
+      <w:lang w:val="en-US"/>
     </w:rPr>
   </w:style>
   <w:style w:type="character" w:customStyle="1" w:styleId="MySubtitleChar">
     <w:name w:val="My Subtitle Char"/>
     <w:basedOn w:val="SubtitleChar"/>
     <w:link w:val="MySubtitle"/>
-    <w:rsid w:val="00933AE7"/>
+    <w:rsid w:val="005F4013"/>
     <w:rPr>
       <w:rFonts w:eastAsiaTheme="minorEastAsia"/>
       <w:color w:val="0066FF"/>
       <w:spacing w:val="15"/>
       <w:sz w:val="20"/>
+      <w:lang w:val="en-US"/>
     </w:rPr>
   </w:style>
   <w:style w:type="paragraph" w:styleId="Subtitle">
@@ -1093,19 +1232,23 @@
   <w:style w:type="paragraph" w:customStyle="1" w:styleId="MyTitle">
     <w:name w:val="My Title"/>
     <w:basedOn w:val="Title"/>
-    <w:next w:val="MyStyle"/>
+    <w:next w:val="MySubtitle"/>
     <w:link w:val="MyTitleChar"/>
     <w:qFormat/>
-    <w:rsid w:val="00933AE7"/>
+    <w:rsid w:val="005F4013"/>
+    <w:pPr>
+      <w:jc w:val="center"/>
+    </w:pPr>
     <w:rPr>
       <w:color w:val="000099"/>
+      <w:lang w:val="en-US"/>
     </w:rPr>
   </w:style>
   <w:style w:type="character" w:customStyle="1" w:styleId="MyTitleChar">
     <w:name w:val="My Title Char"/>
     <w:basedOn w:val="TitleChar"/>
     <w:link w:val="MyTitle"/>
-    <w:rsid w:val="00933AE7"/>
+    <w:rsid w:val="005F4013"/>
     <w:rPr>
       <w:rFonts w:asciiTheme="majorHAnsi" w:eastAsiaTheme="majorEastAsia" w:hAnsiTheme="majorHAnsi" w:cstheme="majorBidi"/>
       <w:color w:val="000099"/>
@@ -1113,6 +1256,7 @@
       <w:kern w:val="28"/>
       <w:sz w:val="56"/>
       <w:szCs w:val="56"/>
+      <w:lang w:val="en-US"/>
     </w:rPr>
   </w:style>
   <w:style w:type="paragraph" w:styleId="Title">
@@ -1146,6 +1290,113 @@
       <w:kern w:val="28"/>
       <w:sz w:val="56"/>
       <w:szCs w:val="56"/>
+    </w:rPr>
+  </w:style>
+  <w:style w:type="paragraph" w:customStyle="1" w:styleId="MyHeading2">
+    <w:name w:val="My Heading 2"/>
+    <w:basedOn w:val="Heading2"/>
+    <w:next w:val="MyStyle"/>
+    <w:link w:val="MyHeading2Char"/>
+    <w:qFormat/>
+    <w:rsid w:val="005F4013"/>
+    <w:pPr>
+      <w:spacing w:before="0"/>
+    </w:pPr>
+    <w:rPr>
+      <w:color w:val="000099"/>
+      <w:sz w:val="28"/>
+      <w:lang w:val="en-US"/>
+    </w:rPr>
+  </w:style>
+  <w:style w:type="character" w:customStyle="1" w:styleId="MyHeading2Char">
+    <w:name w:val="My Heading 2 Char"/>
+    <w:basedOn w:val="DefaultParagraphFont"/>
+    <w:link w:val="MyHeading2"/>
+    <w:rsid w:val="005F4013"/>
+    <w:rPr>
+      <w:rFonts w:asciiTheme="majorHAnsi" w:eastAsiaTheme="majorEastAsia" w:hAnsiTheme="majorHAnsi" w:cstheme="majorBidi"/>
+      <w:color w:val="000099"/>
+      <w:sz w:val="28"/>
+      <w:szCs w:val="26"/>
+      <w:lang w:val="en-US"/>
+    </w:rPr>
+  </w:style>
+  <w:style w:type="character" w:customStyle="1" w:styleId="Heading2Char">
+    <w:name w:val="Heading 2 Char"/>
+    <w:basedOn w:val="DefaultParagraphFont"/>
+    <w:link w:val="Heading2"/>
+    <w:uiPriority w:val="9"/>
+    <w:semiHidden/>
+    <w:rsid w:val="005F4013"/>
+    <w:rPr>
+      <w:rFonts w:asciiTheme="majorHAnsi" w:eastAsiaTheme="majorEastAsia" w:hAnsiTheme="majorHAnsi" w:cstheme="majorBidi"/>
+      <w:color w:val="2F5496" w:themeColor="accent1" w:themeShade="BF"/>
+      <w:sz w:val="26"/>
+      <w:szCs w:val="26"/>
+    </w:rPr>
+  </w:style>
+  <w:style w:type="paragraph" w:customStyle="1" w:styleId="MySubheading">
+    <w:name w:val="My Subheading"/>
+    <w:basedOn w:val="Heading2"/>
+    <w:next w:val="MyStyle"/>
+    <w:link w:val="MySubheadingChar"/>
+    <w:qFormat/>
+    <w:rsid w:val="005F4013"/>
+    <w:pPr>
+      <w:spacing w:before="0"/>
+    </w:pPr>
+    <w:rPr>
+      <w:color w:val="000099"/>
+      <w:sz w:val="28"/>
+      <w:lang w:val="en-US"/>
+    </w:rPr>
+  </w:style>
+  <w:style w:type="character" w:customStyle="1" w:styleId="MySubheadingChar">
+    <w:name w:val="My Subheading Char"/>
+    <w:basedOn w:val="DefaultParagraphFont"/>
+    <w:link w:val="MySubheading"/>
+    <w:rsid w:val="005F4013"/>
+    <w:rPr>
+      <w:rFonts w:asciiTheme="majorHAnsi" w:eastAsiaTheme="majorEastAsia" w:hAnsiTheme="majorHAnsi" w:cstheme="majorBidi"/>
+      <w:color w:val="000099"/>
+      <w:sz w:val="28"/>
+      <w:szCs w:val="26"/>
+      <w:lang w:val="en-US"/>
+    </w:rPr>
+  </w:style>
+  <w:style w:type="character" w:styleId="Hyperlink">
+    <w:name w:val="Hyperlink"/>
+    <w:basedOn w:val="DefaultParagraphFont"/>
+    <w:uiPriority w:val="99"/>
+    <w:unhideWhenUsed/>
+    <w:rsid w:val="00C7662E"/>
+    <w:rPr>
+      <w:color w:val="0563C1" w:themeColor="hyperlink"/>
+      <w:u w:val="single"/>
+    </w:rPr>
+  </w:style>
+  <w:style w:type="character" w:styleId="UnresolvedMention">
+    <w:name w:val="Unresolved Mention"/>
+    <w:basedOn w:val="DefaultParagraphFont"/>
+    <w:uiPriority w:val="99"/>
+    <w:semiHidden/>
+    <w:unhideWhenUsed/>
+    <w:rsid w:val="00C7662E"/>
+    <w:rPr>
+      <w:color w:val="605E5C"/>
+      <w:shd w:val="clear" w:color="auto" w:fill="E1DFDD"/>
+    </w:rPr>
+  </w:style>
+  <w:style w:type="character" w:styleId="FollowedHyperlink">
+    <w:name w:val="FollowedHyperlink"/>
+    <w:basedOn w:val="DefaultParagraphFont"/>
+    <w:uiPriority w:val="99"/>
+    <w:semiHidden/>
+    <w:unhideWhenUsed/>
+    <w:rsid w:val="00C7662E"/>
+    <w:rPr>
+      <w:color w:val="954F72" w:themeColor="followedHyperlink"/>
+      <w:u w:val="single"/>
     </w:rPr>
   </w:style>
 </w:styles>

</xml_diff>

<commit_message>
Done some more work on grievance procedure
</commit_message>
<xml_diff>
--- a/Comply with IP, ethics and privacy policies/AT01 Q5 Employee Grievance Procedure for Rainbow Hero Co by Richard Pountney.docx
+++ b/Comply with IP, ethics and privacy policies/AT01 Q5 Employee Grievance Procedure for Rainbow Hero Co by Richard Pountney.docx
@@ -33,7 +33,7 @@
     <w:p>
       <w:pPr>
         <w:pStyle w:val="ListParagraph"/>
-        <w:spacing w:before="60" w:after="60"/>
+        <w:spacing w:before="60"/>
         <w:ind w:left="0"/>
         <w:rPr>
           <w:rFonts w:ascii="Corbel" w:hAnsi="Corbel" w:cs="Tahoma"/>
@@ -73,7 +73,7 @@
     </w:p>
     <w:p>
       <w:pPr>
-        <w:spacing w:before="60" w:after="60"/>
+        <w:spacing w:before="60"/>
         <w:rPr>
           <w:rFonts w:ascii="Corbel" w:hAnsi="Corbel" w:cs="Tahoma"/>
           <w:b/>
@@ -84,7 +84,21 @@
           <w:rFonts w:ascii="Corbel" w:hAnsi="Corbel" w:cs="Tahoma"/>
           <w:b/>
         </w:rPr>
-        <w:t xml:space="preserve">GRIEVANCE REPORTING </w:t>
+        <w:t>GRIEVANCE REPORTING</w:t>
+      </w:r>
+    </w:p>
+    <w:p>
+      <w:r>
+        <w:t xml:space="preserve">What an employee should do if she/he would like to report </w:t>
+      </w:r>
+      <w:r>
+        <w:t xml:space="preserve">a </w:t>
+      </w:r>
+      <w:r>
+        <w:t>grievance?</w:t>
+      </w:r>
+      <w:r>
+        <w:t xml:space="preserve"> Who should they contact first and how should they attempt to resolve the issue before escalating to management?</w:t>
       </w:r>
     </w:p>
     <w:p>
@@ -92,16 +106,10 @@
         <w:pStyle w:val="MyStyle"/>
       </w:pPr>
       <w:r>
-        <w:t xml:space="preserve">What an employee should do if she/he would like to report </w:t>
-      </w:r>
-      <w:r>
-        <w:t xml:space="preserve">a </w:t>
-      </w:r>
-      <w:r>
-        <w:t>grievance?</w:t>
-      </w:r>
-      <w:r>
-        <w:t xml:space="preserve"> Who should they contact first and how should they attempt to resolve the issue before escalating to management?</w:t>
+        <w:t>The first instance of any issues should be attempted to be resolved informally</w:t>
+      </w:r>
+      <w:r>
+        <w:t>. This is before a formal complaint is made that is if the employee feels comfortable doing so.</w:t>
       </w:r>
     </w:p>
     <w:p>
@@ -109,15 +117,35 @@
         <w:pStyle w:val="MyStyle"/>
       </w:pPr>
       <w:r>
-        <w:t xml:space="preserve">Your first contact for reporting </w:t>
-      </w:r>
-      <w:r>
-        <w:t>a grievance is a manager &amp;or supervisor</w:t>
-      </w:r>
-    </w:p>
-    <w:p>
-      <w:pPr>
-        <w:spacing w:before="60" w:after="60"/>
+        <w:t xml:space="preserve">How you should attempt to resolve the issue is </w:t>
+      </w:r>
+      <w:r>
+        <w:t xml:space="preserve">by </w:t>
+      </w:r>
+      <w:r>
+        <w:t xml:space="preserve">confronting the other party &amp; </w:t>
+      </w:r>
+      <w:r>
+        <w:t>discuss</w:t>
+      </w:r>
+      <w:r>
+        <w:t xml:space="preserve"> what is wrong</w:t>
+      </w:r>
+      <w:r>
+        <w:t xml:space="preserve"> but if you are not comfortable doing so then go to the first contact.</w:t>
+      </w:r>
+    </w:p>
+    <w:p>
+      <w:pPr>
+        <w:pStyle w:val="MyStyle"/>
+      </w:pPr>
+      <w:r>
+        <w:t>Your first contact to report a grievance is a supervisor.</w:t>
+      </w:r>
+    </w:p>
+    <w:p>
+      <w:pPr>
+        <w:spacing w:before="60"/>
         <w:rPr>
           <w:rFonts w:ascii="Corbel" w:hAnsi="Corbel" w:cs="Tahoma"/>
           <w:b/>
@@ -132,14 +160,25 @@
       </w:r>
     </w:p>
     <w:p>
+      <w:r>
+        <w:t>What should an employee do if the issue was not resolved</w:t>
+      </w:r>
+      <w:r>
+        <w:t>?</w:t>
+      </w:r>
+    </w:p>
+    <w:p>
       <w:pPr>
         <w:pStyle w:val="MyStyle"/>
       </w:pPr>
       <w:r>
-        <w:t>What should an employee do if the issue was not resolved</w:t>
-      </w:r>
-      <w:r>
-        <w:t xml:space="preserve">? </w:t>
+        <w:t xml:space="preserve">If you don’t feel comfortable </w:t>
+      </w:r>
+      <w:r>
+        <w:t xml:space="preserve">with confronting the other </w:t>
+      </w:r>
+      <w:r>
+        <w:t>party, then you should do informal reporting</w:t>
       </w:r>
       <w:r>
         <w:br/>
@@ -152,7 +191,7 @@
     </w:p>
     <w:p>
       <w:pPr>
-        <w:spacing w:before="60" w:after="60"/>
+        <w:spacing w:before="60"/>
         <w:rPr>
           <w:rFonts w:ascii="Corbel" w:hAnsi="Corbel" w:cs="Tahoma"/>
           <w:b/>
@@ -187,7 +226,7 @@
     </w:p>
     <w:p>
       <w:pPr>
-        <w:spacing w:before="60" w:after="60"/>
+        <w:spacing w:before="60"/>
         <w:rPr>
           <w:rFonts w:ascii="Corbel" w:hAnsi="Corbel" w:cs="Tahoma"/>
           <w:b/>
@@ -204,7 +243,6 @@
     <w:p>
       <w:pPr>
         <w:pStyle w:val="ListParagraph"/>
-        <w:spacing w:before="60" w:after="60"/>
         <w:ind w:left="0"/>
         <w:rPr>
           <w:rFonts w:ascii="Corbel" w:hAnsi="Corbel" w:cs="Tahoma"/>
@@ -247,9 +285,6 @@
       </w:r>
     </w:p>
     <w:p>
-      <w:pPr>
-        <w:pStyle w:val="MyStyle"/>
-      </w:pPr>
       <w:r>
         <w:t>What methods are used to ensure employees</w:t>
       </w:r>
@@ -292,23 +327,17 @@
           <w:rPr>
             <w:rStyle w:val="Hyperlink"/>
           </w:rPr>
-          <w:t>CITEMS-EEO-Anti-Discrimination-Policies-a</w:t>
-        </w:r>
-        <w:r>
-          <w:rPr>
-            <w:rStyle w:val="Hyperlink"/>
-          </w:rPr>
-          <w:t>n</w:t>
-        </w:r>
-        <w:r>
-          <w:rPr>
-            <w:rStyle w:val="Hyperlink"/>
-          </w:rPr>
-          <w:t>d-Procedures_v1.0</w:t>
+          <w:t>CITEMS-EEO-Anti-Discrimination-Policies-and-Procedures_v1.0</w:t>
         </w:r>
       </w:hyperlink>
       <w:r>
-        <w:t xml:space="preserve"> as a reference but it is being reworded &amp; changed so it is more related to this.</w:t>
+        <w:t xml:space="preserve"> as a reference but it is being reworded &amp; changed so it is more related to </w:t>
+      </w:r>
+      <w:r>
+        <w:t>how I want it</w:t>
+      </w:r>
+      <w:r>
+        <w:t>.</w:t>
       </w:r>
     </w:p>
     <w:p/>
@@ -333,6 +362,7 @@
         <w:pStyle w:val="MyHeading"/>
       </w:pPr>
       <w:r>
+        <w:lastRenderedPageBreak/>
         <w:t>My Heading</w:t>
       </w:r>
     </w:p>
@@ -389,7 +419,7 @@
   <w:abstractNum w:abstractNumId="0" w15:restartNumberingAfterBreak="0">
     <w:nsid w:val="FFFFFF7C"/>
     <w:multiLevelType w:val="singleLevel"/>
-    <w:tmpl w:val="3976DF2C"/>
+    <w:tmpl w:val="494C5572"/>
     <w:lvl w:ilvl="0">
       <w:start w:val="1"/>
       <w:numFmt w:val="decimal"/>
@@ -406,7 +436,7 @@
   <w:abstractNum w:abstractNumId="1" w15:restartNumberingAfterBreak="0">
     <w:nsid w:val="FFFFFF7D"/>
     <w:multiLevelType w:val="singleLevel"/>
-    <w:tmpl w:val="E8966B7E"/>
+    <w:tmpl w:val="4F086488"/>
     <w:lvl w:ilvl="0">
       <w:start w:val="1"/>
       <w:numFmt w:val="decimal"/>
@@ -423,7 +453,7 @@
   <w:abstractNum w:abstractNumId="2" w15:restartNumberingAfterBreak="0">
     <w:nsid w:val="FFFFFF7E"/>
     <w:multiLevelType w:val="singleLevel"/>
-    <w:tmpl w:val="5FE43342"/>
+    <w:tmpl w:val="15E09980"/>
     <w:lvl w:ilvl="0">
       <w:start w:val="1"/>
       <w:numFmt w:val="decimal"/>
@@ -440,7 +470,7 @@
   <w:abstractNum w:abstractNumId="3" w15:restartNumberingAfterBreak="0">
     <w:nsid w:val="FFFFFF7F"/>
     <w:multiLevelType w:val="singleLevel"/>
-    <w:tmpl w:val="62468276"/>
+    <w:tmpl w:val="B0AC3516"/>
     <w:lvl w:ilvl="0">
       <w:start w:val="1"/>
       <w:numFmt w:val="decimal"/>
@@ -457,7 +487,7 @@
   <w:abstractNum w:abstractNumId="4" w15:restartNumberingAfterBreak="0">
     <w:nsid w:val="FFFFFF80"/>
     <w:multiLevelType w:val="singleLevel"/>
-    <w:tmpl w:val="97BA4E2A"/>
+    <w:tmpl w:val="4692A0F2"/>
     <w:lvl w:ilvl="0">
       <w:start w:val="1"/>
       <w:numFmt w:val="bullet"/>
@@ -477,7 +507,7 @@
   <w:abstractNum w:abstractNumId="5" w15:restartNumberingAfterBreak="0">
     <w:nsid w:val="FFFFFF81"/>
     <w:multiLevelType w:val="singleLevel"/>
-    <w:tmpl w:val="1594375E"/>
+    <w:tmpl w:val="668C770A"/>
     <w:lvl w:ilvl="0">
       <w:start w:val="1"/>
       <w:numFmt w:val="bullet"/>
@@ -497,7 +527,7 @@
   <w:abstractNum w:abstractNumId="6" w15:restartNumberingAfterBreak="0">
     <w:nsid w:val="FFFFFF82"/>
     <w:multiLevelType w:val="singleLevel"/>
-    <w:tmpl w:val="128E17D2"/>
+    <w:tmpl w:val="109A5904"/>
     <w:lvl w:ilvl="0">
       <w:start w:val="1"/>
       <w:numFmt w:val="bullet"/>
@@ -517,7 +547,7 @@
   <w:abstractNum w:abstractNumId="7" w15:restartNumberingAfterBreak="0">
     <w:nsid w:val="FFFFFF83"/>
     <w:multiLevelType w:val="singleLevel"/>
-    <w:tmpl w:val="6FFC7774"/>
+    <w:tmpl w:val="E35268DA"/>
     <w:lvl w:ilvl="0">
       <w:start w:val="1"/>
       <w:numFmt w:val="bullet"/>
@@ -537,7 +567,7 @@
   <w:abstractNum w:abstractNumId="8" w15:restartNumberingAfterBreak="0">
     <w:nsid w:val="FFFFFF88"/>
     <w:multiLevelType w:val="singleLevel"/>
-    <w:tmpl w:val="1CEE5E06"/>
+    <w:tmpl w:val="0B4E2856"/>
     <w:lvl w:ilvl="0">
       <w:start w:val="1"/>
       <w:numFmt w:val="decimal"/>
@@ -554,7 +584,7 @@
   <w:abstractNum w:abstractNumId="9" w15:restartNumberingAfterBreak="0">
     <w:nsid w:val="FFFFFF89"/>
     <w:multiLevelType w:val="singleLevel"/>
-    <w:tmpl w:val="51989E40"/>
+    <w:tmpl w:val="A13AAACC"/>
     <w:lvl w:ilvl="0">
       <w:start w:val="1"/>
       <w:numFmt w:val="bullet"/>
@@ -1093,7 +1123,7 @@
     <w:name w:val="Me Signing"/>
     <w:link w:val="MeSigningChar"/>
     <w:qFormat/>
-    <w:rsid w:val="005F4013"/>
+    <w:rsid w:val="004E014E"/>
     <w:pPr>
       <w:spacing w:after="0" w:line="240" w:lineRule="auto"/>
     </w:pPr>
@@ -1108,7 +1138,7 @@
     <w:name w:val="Me Signing Char"/>
     <w:basedOn w:val="DefaultParagraphFont"/>
     <w:link w:val="MeSigning"/>
-    <w:rsid w:val="005F4013"/>
+    <w:rsid w:val="004E014E"/>
     <w:rPr>
       <w:rFonts w:ascii="Brush Script MT" w:hAnsi="Brush Script MT"/>
       <w:strike/>
@@ -1120,8 +1150,9 @@
     <w:name w:val="My Heading"/>
     <w:basedOn w:val="Heading1"/>
     <w:next w:val="MyStyle"/>
+    <w:link w:val="MyHeadingChar"/>
     <w:qFormat/>
-    <w:rsid w:val="005F4013"/>
+    <w:rsid w:val="004E014E"/>
     <w:pPr>
       <w:spacing w:before="0"/>
     </w:pPr>
@@ -1148,10 +1179,7 @@
     <w:basedOn w:val="Normal"/>
     <w:link w:val="MyStyleChar"/>
     <w:qFormat/>
-    <w:rsid w:val="005F4013"/>
-    <w:pPr>
-      <w:spacing w:line="259" w:lineRule="auto"/>
-    </w:pPr>
+    <w:rsid w:val="004E014E"/>
     <w:rPr>
       <w:color w:val="0000FF"/>
       <w:sz w:val="24"/>
@@ -1161,7 +1189,7 @@
     <w:name w:val="My Style Char"/>
     <w:basedOn w:val="DefaultParagraphFont"/>
     <w:link w:val="MyStyle"/>
-    <w:rsid w:val="005F4013"/>
+    <w:rsid w:val="004E014E"/>
     <w:rPr>
       <w:color w:val="0000FF"/>
       <w:sz w:val="24"/>
@@ -1173,7 +1201,7 @@
     <w:next w:val="MyStyle"/>
     <w:link w:val="MySubtitleChar"/>
     <w:qFormat/>
-    <w:rsid w:val="005F4013"/>
+    <w:rsid w:val="004E014E"/>
     <w:pPr>
       <w:spacing w:after="0"/>
       <w:jc w:val="center"/>
@@ -1188,7 +1216,7 @@
     <w:name w:val="My Subtitle Char"/>
     <w:basedOn w:val="SubtitleChar"/>
     <w:link w:val="MySubtitle"/>
-    <w:rsid w:val="005F4013"/>
+    <w:rsid w:val="004E014E"/>
     <w:rPr>
       <w:rFonts w:eastAsiaTheme="minorEastAsia"/>
       <w:color w:val="0066FF"/>
@@ -1235,7 +1263,7 @@
     <w:next w:val="MySubtitle"/>
     <w:link w:val="MyTitleChar"/>
     <w:qFormat/>
-    <w:rsid w:val="005F4013"/>
+    <w:rsid w:val="004E014E"/>
     <w:pPr>
       <w:jc w:val="center"/>
     </w:pPr>
@@ -1248,7 +1276,7 @@
     <w:name w:val="My Title Char"/>
     <w:basedOn w:val="TitleChar"/>
     <w:link w:val="MyTitle"/>
-    <w:rsid w:val="005F4013"/>
+    <w:rsid w:val="004E014E"/>
     <w:rPr>
       <w:rFonts w:asciiTheme="majorHAnsi" w:eastAsiaTheme="majorEastAsia" w:hAnsiTheme="majorHAnsi" w:cstheme="majorBidi"/>
       <w:color w:val="000099"/>
@@ -1298,7 +1326,7 @@
     <w:next w:val="MyStyle"/>
     <w:link w:val="MyHeading2Char"/>
     <w:qFormat/>
-    <w:rsid w:val="005F4013"/>
+    <w:rsid w:val="004E014E"/>
     <w:pPr>
       <w:spacing w:before="0"/>
     </w:pPr>
@@ -1312,7 +1340,7 @@
     <w:name w:val="My Heading 2 Char"/>
     <w:basedOn w:val="DefaultParagraphFont"/>
     <w:link w:val="MyHeading2"/>
-    <w:rsid w:val="005F4013"/>
+    <w:rsid w:val="004E014E"/>
     <w:rPr>
       <w:rFonts w:asciiTheme="majorHAnsi" w:eastAsiaTheme="majorEastAsia" w:hAnsiTheme="majorHAnsi" w:cstheme="majorBidi"/>
       <w:color w:val="000099"/>
@@ -1341,7 +1369,7 @@
     <w:next w:val="MyStyle"/>
     <w:link w:val="MySubheadingChar"/>
     <w:qFormat/>
-    <w:rsid w:val="005F4013"/>
+    <w:rsid w:val="004E014E"/>
     <w:pPr>
       <w:spacing w:before="0"/>
     </w:pPr>
@@ -1355,7 +1383,7 @@
     <w:name w:val="My Subheading Char"/>
     <w:basedOn w:val="DefaultParagraphFont"/>
     <w:link w:val="MySubheading"/>
-    <w:rsid w:val="005F4013"/>
+    <w:rsid w:val="004E014E"/>
     <w:rPr>
       <w:rFonts w:asciiTheme="majorHAnsi" w:eastAsiaTheme="majorEastAsia" w:hAnsiTheme="majorHAnsi" w:cstheme="majorBidi"/>
       <w:color w:val="000099"/>
@@ -1397,6 +1425,19 @@
     <w:rPr>
       <w:color w:val="954F72" w:themeColor="followedHyperlink"/>
       <w:u w:val="single"/>
+    </w:rPr>
+  </w:style>
+  <w:style w:type="character" w:customStyle="1" w:styleId="MyHeadingChar">
+    <w:name w:val="My Heading Char"/>
+    <w:basedOn w:val="Heading1Char"/>
+    <w:link w:val="MyHeading"/>
+    <w:rsid w:val="004E014E"/>
+    <w:rPr>
+      <w:rFonts w:asciiTheme="majorHAnsi" w:eastAsiaTheme="majorEastAsia" w:hAnsiTheme="majorHAnsi" w:cstheme="majorBidi"/>
+      <w:color w:val="000099"/>
+      <w:sz w:val="32"/>
+      <w:szCs w:val="32"/>
+      <w:lang w:val="en-US"/>
     </w:rPr>
   </w:style>
 </w:styles>

</xml_diff>

<commit_message>
fixed task 3 Tried to do some on Grievance Procedure
</commit_message>
<xml_diff>
--- a/Comply with IP, ethics and privacy policies/AT01 Q5 Employee Grievance Procedure for Rainbow Hero Co by Richard Pountney.docx
+++ b/Comply with IP, ethics and privacy policies/AT01 Q5 Employee Grievance Procedure for Rainbow Hero Co by Richard Pountney.docx
@@ -338,70 +338,6 @@
       </w:r>
       <w:r>
         <w:t>.</w:t>
-      </w:r>
-    </w:p>
-    <w:p/>
-    <w:p>
-      <w:pPr>
-        <w:pStyle w:val="MyTitle"/>
-      </w:pPr>
-      <w:r>
-        <w:t>My Title</w:t>
-      </w:r>
-    </w:p>
-    <w:p>
-      <w:pPr>
-        <w:pStyle w:val="MySubtitle"/>
-      </w:pPr>
-      <w:r>
-        <w:t>My Subtitle</w:t>
-      </w:r>
-    </w:p>
-    <w:p>
-      <w:pPr>
-        <w:pStyle w:val="MyHeading"/>
-      </w:pPr>
-      <w:r>
-        <w:lastRenderedPageBreak/>
-        <w:t>My Heading</w:t>
-      </w:r>
-    </w:p>
-    <w:p>
-      <w:pPr>
-        <w:pStyle w:val="MyHeading2"/>
-      </w:pPr>
-      <w:r>
-        <w:t>My Heading 2</w:t>
-      </w:r>
-    </w:p>
-    <w:p>
-      <w:pPr>
-        <w:pStyle w:val="MySubheading"/>
-      </w:pPr>
-      <w:r>
-        <w:t>My Subheading</w:t>
-      </w:r>
-    </w:p>
-    <w:p>
-      <w:pPr>
-        <w:pStyle w:val="MyStyle"/>
-        <w:rPr>
-          <w:lang w:val="en-US"/>
-        </w:rPr>
-      </w:pPr>
-      <w:r>
-        <w:rPr>
-          <w:lang w:val="en-US"/>
-        </w:rPr>
-        <w:t>My Style</w:t>
-      </w:r>
-    </w:p>
-    <w:p>
-      <w:pPr>
-        <w:pStyle w:val="MeSigning"/>
-      </w:pPr>
-      <w:r>
-        <w:t>Me Signing</w:t>
       </w:r>
     </w:p>
     <w:p>

</xml_diff>